<commit_message>
New translations Facilitator guidelines - Ants Problem.docx (Italian)
</commit_message>
<xml_diff>
--- a/facilitation_guides/translation/ita/Facilitator guidelines - Ants Problem.docx
+++ b/facilitation_guides/translation/ita/Facilitator guidelines - Ants Problem.docx
@@ -105,7 +105,7 @@
                 <w:u w:val="none"/>
                 <w:vertAlign w:val="baseline"/>
               </w:rPr>
-              <w:t xml:space="preserve">Video Title</w:t>
+              <w:t xml:space="preserve">Titolo del Video</w:t>
             </w:r>
           </w:p>
         </w:tc>
@@ -165,7 +165,7 @@
                 <w:shd w:fill="auto" w:val="clear"/>
                 <w:vertAlign w:val="baseline"/>
               </w:rPr>
-              <w:t xml:space="preserve">Ant's Proble</w:t>
+              <w:t xml:space="preserve">Problema della Formica</w:t>
             </w:r>
           </w:p>
         </w:tc>
@@ -230,7 +230,7 @@
                 <w:u w:val="none"/>
                 <w:vertAlign w:val="baseline"/>
               </w:rPr>
-              <w:t>Topic</w:t>
+              <w:t>Argomento</w:t>
             </w:r>
           </w:p>
         </w:tc>
@@ -281,7 +281,7 @@
                 <w:u w:val="none"/>
                 <w:vertAlign w:val="baseline"/>
               </w:rPr>
-              <w:t xml:space="preserve">Problem solving</w:t>
+              <w:t xml:space="preserve">Risoluzione dei problemi</w:t>
             </w:r>
           </w:p>
         </w:tc>
@@ -355,7 +355,7 @@
                 <w:shd w:fill="auto" w:val="clear"/>
                 <w:vertAlign w:val="baseline"/>
               </w:rPr>
-              <w:t>Aim(s)</w:t>
+              <w:t>Obiettivo/i</w:t>
             </w:r>
           </w:p>
         </w:tc>
@@ -415,7 +415,7 @@
                 <w:shd w:fill="auto" w:val="clear"/>
                 <w:vertAlign w:val="baseline"/>
               </w:rPr>
-              <w:t xml:space="preserve">Finding out how a change in perspective can turn a difficult problem into an easy one.</w:t>
+              <w:t xml:space="preserve">Scoprire come un cambio in prospettiva possa trasformare un problema difficile in uno facile.</w:t>
             </w:r>
           </w:p>
         </w:tc>
@@ -489,7 +489,7 @@
                 <w:shd w:fill="auto" w:val="clear"/>
                 <w:vertAlign w:val="baseline"/>
               </w:rPr>
-              <w:t>Length</w:t>
+              <w:t>Lunghezza</w:t>
             </w:r>
           </w:p>
         </w:tc>
@@ -623,7 +623,7 @@
                 <w:u w:val="none"/>
                 <w:vertAlign w:val="baseline"/>
               </w:rPr>
-              <w:t xml:space="preserve">Camp Location</w:t>
+              <w:t xml:space="preserve">Posizione del Campo</w:t>
             </w:r>
           </w:p>
         </w:tc>
@@ -741,7 +741,7 @@
                 <w:shd w:fill="auto" w:val="clear"/>
                 <w:vertAlign w:val="baseline"/>
               </w:rPr>
-              <w:t>Facilitators</w:t>
+              <w:t>Mediatori</w:t>
             </w:r>
           </w:p>
         </w:tc>
@@ -850,7 +850,7 @@
                 <w:u w:val="none"/>
                 <w:vertAlign w:val="baseline"/>
               </w:rPr>
-              <w:t xml:space="preserve">N. of students</w:t>
+              <w:t xml:space="preserve">N. di studenti</w:t>
             </w:r>
           </w:p>
         </w:tc>
@@ -959,7 +959,7 @@
                 <w:u w:val="none"/>
                 <w:vertAlign w:val="baseline"/>
               </w:rPr>
-              <w:t>Date</w:t>
+              <w:t>Data</w:t>
             </w:r>
           </w:p>
         </w:tc>
@@ -1077,7 +1077,7 @@
                 <w:shd w:fill="auto" w:val="clear"/>
                 <w:vertAlign w:val="baseline"/>
               </w:rPr>
-              <w:t>Resources</w:t>
+              <w:t>Risorse</w:t>
             </w:r>
           </w:p>
           <w:p>
@@ -1124,7 +1124,7 @@
                 <w:shd w:fill="auto" w:val="clear"/>
                 <w:vertAlign w:val="baseline"/>
               </w:rPr>
-              <w:t>needed</w:t>
+              <w:t>necessarie</w:t>
             </w:r>
           </w:p>
         </w:tc>
@@ -1184,7 +1184,7 @@
                 <w:shd w:fill="auto" w:val="clear"/>
                 <w:vertAlign w:val="baseline"/>
               </w:rPr>
-              <w:t xml:space="preserve">Pen and Paper</w:t>
+              <w:t xml:space="preserve">Carta e Penna</w:t>
             </w:r>
           </w:p>
         </w:tc>
@@ -1258,7 +1258,7 @@
                 <w:shd w:fill="auto" w:val="clear"/>
                 <w:vertAlign w:val="baseline"/>
               </w:rPr>
-              <w:t>Preparations</w:t>
+              <w:t>Preparazioni</w:t>
             </w:r>
           </w:p>
         </w:tc>
@@ -1318,7 +1318,7 @@
                 <w:shd w:fill="auto" w:val="clear"/>
                 <w:vertAlign w:val="baseline"/>
               </w:rPr>
-              <w:t>None</w:t>
+              <w:t>Nessuna</w:t>
             </w:r>
           </w:p>
         </w:tc>
@@ -1408,7 +1408,7 @@
                 <w:shd w:fill="auto" w:val="clear"/>
                 <w:vertAlign w:val="baseline"/>
               </w:rPr>
-              <w:t xml:space="preserve">Video time</w:t>
+              <w:t xml:space="preserve">Tempo del video</w:t>
             </w:r>
           </w:p>
         </w:tc>
@@ -1467,7 +1467,7 @@
                 <w:shd w:fill="auto" w:val="clear"/>
                 <w:vertAlign w:val="baseline"/>
               </w:rPr>
-              <w:t xml:space="preserve">What facilitator does</w:t>
+              <w:t xml:space="preserve">Cosa fa il facilitatore</w:t>
             </w:r>
           </w:p>
         </w:tc>
@@ -1527,7 +1527,7 @@
                 <w:shd w:fill="auto" w:val="clear"/>
                 <w:vertAlign w:val="baseline"/>
               </w:rPr>
-              <w:t xml:space="preserve">What learners do</w:t>
+              <w:t xml:space="preserve">Cosa fanno gli studenti</w:t>
             </w:r>
           </w:p>
         </w:tc>
@@ -1633,7 +1633,7 @@
                 <w:u w:val="none"/>
                 <w:vertAlign w:val="baseline"/>
               </w:rPr>
-              <w:t xml:space="preserve">General VMC Video Introduction</w:t>
+              <w:t xml:space="preserve">Introduzione Generale al Video di VMC</w:t>
             </w:r>
           </w:p>
         </w:tc>
@@ -1749,7 +1749,7 @@
                 <w:u w:val="none"/>
                 <w:vertAlign w:val="baseline"/>
               </w:rPr>
-              <w:t xml:space="preserve">Video Introduction</w:t>
+              <w:t xml:space="preserve">Introduzione al Video</w:t>
             </w:r>
           </w:p>
         </w:tc>
@@ -1865,7 +1865,7 @@
                 <w:u w:val="none"/>
                 <w:vertAlign w:val="baseline"/>
               </w:rPr>
-              <w:t>Riddle</w:t>
+              <w:t>Enigma</w:t>
             </w:r>
           </w:p>
         </w:tc>
@@ -1939,9 +1939,9 @@
                 <w:shd w:fill="auto" w:val="clear"/>
                 <w:vertAlign w:val="baseline"/>
               </w:rPr>
-              <w:t xml:space="preserve">VIDEO PAUSE</w:t>
+              <w:t xml:space="preserve">PAUSA DEL VIDEO</w:t>
               <w:br w:type="textWrapping"/>
-              <w:t xml:space="preserve">Solve the first version of the riddle</w:t>
+              <w:t xml:space="preserve">Risolvi la prima versione dell'enigma</w:t>
             </w:r>
           </w:p>
         </w:tc>
@@ -1997,7 +1997,7 @@
                 <w:shd w:fill="auto" w:val="clear"/>
                 <w:vertAlign w:val="baseline"/>
               </w:rPr>
-              <w:t xml:space="preserve">Assist the process, provoke thoughts</w:t>
+              <w:t xml:space="preserve">Assiste il processo, causa pensieri</w:t>
             </w:r>
           </w:p>
           <w:p>
@@ -2041,7 +2041,7 @@
                 <w:shd w:fill="auto" w:val="clear"/>
                 <w:vertAlign w:val="baseline"/>
               </w:rPr>
-              <w:t xml:space="preserve">When </w:t>
+              <w:t xml:space="preserve">Quando </w:t>
             </w:r>
             <w:r>
               <w:rPr>
@@ -2050,7 +2050,7 @@
                 <w:sz w:val="22"/>
                 <w:szCs w:val="22"/>
               </w:rPr>
-              <w:t xml:space="preserve">a learner </w:t>
+              <w:t xml:space="preserve">uno studente </w:t>
             </w:r>
             <w:r>
               <w:rPr>
@@ -2066,7 +2066,7 @@
                 <w:shd w:fill="auto" w:val="clear"/>
                 <w:vertAlign w:val="baseline"/>
               </w:rPr>
-              <w:t xml:space="preserve"> suggests a possible starting situation, ask if he/she is able to show that no other possible initial setting is better or equal.</w:t>
+              <w:t xml:space="preserve">suggerisce una soluzione iniziale possibile, chiede se riesce a mostrare che nessuna impostazione iniziale possibile sia migliore o uguale.</w:t>
             </w:r>
           </w:p>
         </w:tc>
@@ -2116,7 +2116,7 @@
                 <w:sz w:val="22"/>
                 <w:szCs w:val="22"/>
               </w:rPr>
-              <w:t>Learner</w:t>
+              <w:t xml:space="preserve">Gli studenti</w:t>
             </w:r>
             <w:r>
               <w:rPr>
@@ -2132,7 +2132,7 @@
                 <w:shd w:fill="auto" w:val="clear"/>
                 <w:vertAlign w:val="baseline"/>
               </w:rPr>
-              <w:t xml:space="preserve">s will try different initial settings to figure out the possible solutions</w:t>
+              <w:t xml:space="preserve"> proveranno impostazioni iniziali differenti per scoprire le possibili soluzioni</w:t>
             </w:r>
           </w:p>
         </w:tc>
@@ -2247,7 +2247,7 @@
                 <w:u w:val="none"/>
                 <w:vertAlign w:val="baseline"/>
               </w:rPr>
-              <w:t xml:space="preserve">3 Ants version</w:t>
+              <w:t xml:space="preserve">Versione a 3 formiche</w:t>
             </w:r>
           </w:p>
         </w:tc>
@@ -2321,9 +2321,9 @@
                 <w:shd w:fill="auto" w:val="clear"/>
                 <w:vertAlign w:val="baseline"/>
               </w:rPr>
-              <w:t xml:space="preserve">VIDEO PAUSE</w:t>
+              <w:t xml:space="preserve">PAUSA DEL VIDEO</w:t>
               <w:br w:type="textWrapping"/>
-              <w:t xml:space="preserve">Solve the second version</w:t>
+              <w:t xml:space="preserve">Risolvi la seconda versione</w:t>
             </w:r>
           </w:p>
         </w:tc>
@@ -2379,7 +2379,7 @@
                 <w:shd w:fill="auto" w:val="clear"/>
                 <w:vertAlign w:val="baseline"/>
               </w:rPr>
-              <w:t xml:space="preserve">Assist the process, provoke thoughts</w:t>
+              <w:t xml:space="preserve">Assiste il processo, causa pensieri</w:t>
             </w:r>
           </w:p>
           <w:p>
@@ -2423,7 +2423,7 @@
                 <w:shd w:fill="auto" w:val="clear"/>
                 <w:vertAlign w:val="baseline"/>
               </w:rPr>
-              <w:t xml:space="preserve">When a </w:t>
+              <w:t xml:space="preserve">Quando </w:t>
             </w:r>
             <w:r>
               <w:rPr>
@@ -2432,7 +2432,7 @@
                 <w:sz w:val="22"/>
                 <w:szCs w:val="22"/>
               </w:rPr>
-              <w:t>learner</w:t>
+              <w:t xml:space="preserve">uno studente </w:t>
             </w:r>
             <w:r>
               <w:rPr>
@@ -2448,7 +2448,7 @@
                 <w:shd w:fill="auto" w:val="clear"/>
                 <w:vertAlign w:val="baseline"/>
               </w:rPr>
-              <w:t xml:space="preserve"> suggests a possible starting situation, ask if he/she is able to show that no other possible initial setting is better or equal.</w:t>
+              <w:t xml:space="preserve">suggerisce una soluzione iniziale possibile, chiede se riesce a mostrare che nessuna impostazione iniziale possibile sia migliore o uguale.</w:t>
             </w:r>
           </w:p>
         </w:tc>
@@ -2498,7 +2498,7 @@
                 <w:sz w:val="22"/>
                 <w:szCs w:val="22"/>
               </w:rPr>
-              <w:t>Learners</w:t>
+              <w:t xml:space="preserve">Gli studenti</w:t>
             </w:r>
             <w:r>
               <w:rPr>
@@ -2514,7 +2514,7 @@
                 <w:shd w:fill="auto" w:val="clear"/>
                 <w:vertAlign w:val="baseline"/>
               </w:rPr>
-              <w:t xml:space="preserve"> will try different initial settings to figure out the possible solutions</w:t>
+              <w:t xml:space="preserve"> proveranno impostazioni iniziali differenti per scoprire le possibili soluzioni</w:t>
             </w:r>
           </w:p>
         </w:tc>
@@ -3093,7 +3093,7 @@
           <w:shd w:fill="auto" w:val="clear"/>
           <w:vertAlign w:val="baseline"/>
         </w:rPr>
-        <w:t>Solution</w:t>
+        <w:t>Soluzione</w:t>
       </w:r>
     </w:p>
     <w:p>
@@ -3140,7 +3140,7 @@
           <w:shd w:fill="auto" w:val="clear"/>
           <w:vertAlign w:val="baseline"/>
         </w:rPr>
-        <w:t xml:space="preserve">This problem is about a change in perspective:</w:t>
+        <w:t xml:space="preserve">Questo problema riguarda un cambiamento di prospettiva:</w:t>
       </w:r>
     </w:p>
     <w:p>
@@ -3218,7 +3218,7 @@
           <w:shd w:fill="auto" w:val="clear"/>
           <w:vertAlign w:val="baseline"/>
         </w:rPr>
-        <w:t xml:space="preserve">Imagine the same problem but with a single difference in the statement: the ants do not bounce and change verse when they collide, but rather walk on top of each other and keep on moving as if nothing happened.</w:t>
+        <w:t xml:space="preserve">Immagina lo stesso problema ma con una sola differenza nelle istruzioni: la formica non saltella e cambia verso quando collide, ma cammina in cima alle altre e continua a muoversi come nulla fosse successo.</w:t>
       </w:r>
     </w:p>
     <w:p>
@@ -3296,7 +3296,7 @@
           <w:shd w:fill="auto" w:val="clear"/>
           <w:vertAlign w:val="baseline"/>
         </w:rPr>
-        <w:t xml:space="preserve">If you think about this second statement, you will notice that the problem is not really changing:</w:t>
+        <w:t xml:space="preserve">Se pensi a questa seconda istruzione, noterai che il problema non cambia molto:</w:t>
       </w:r>
     </w:p>
     <w:p>
@@ -3343,7 +3343,7 @@
           <w:shd w:fill="auto" w:val="clear"/>
           <w:vertAlign w:val="baseline"/>
         </w:rPr>
-        <w:t xml:space="preserve">If you watch points move on a segment, it is impossible to distinguish between bouncing points and surpassing points.</w:t>
+        <w:t xml:space="preserve">Se guardi i punti muoversi su un segmento, è impossibile distinguere tra i punti di rimbalzo e di sorpasso.</w:t>
       </w:r>
     </w:p>
     <w:p>
@@ -3506,7 +3506,7 @@
           <w:shd w:fill="auto" w:val="clear"/>
           <w:vertAlign w:val="baseline"/>
         </w:rPr>
-        <w:t xml:space="preserve">Are you able to tell if the image above was created thinking about bouncing ants or surpassing ants?</w:t>
+        <w:t xml:space="preserve">Sei in grado di dire se l'immagine sopra è stata creata pensando alle formiche rimbalzanti o sorpassanti?</w:t>
       </w:r>
     </w:p>
     <w:p>
@@ -3584,7 +3584,7 @@
           <w:shd w:fill="auto" w:val="clear"/>
           <w:vertAlign w:val="baseline"/>
         </w:rPr>
-        <w:t xml:space="preserve">If you look closely you will realize that it is impossible to tell.</w:t>
+        <w:t xml:space="preserve">Se guardi da vicino realizzerai che è impossibile dirlo.</w:t>
       </w:r>
     </w:p>
     <w:p>
@@ -3662,7 +3662,7 @@
           <w:shd w:fill="auto" w:val="clear"/>
           <w:vertAlign w:val="baseline"/>
         </w:rPr>
-        <w:t>This:</w:t>
+        <w:t>Questo:</w:t>
       </w:r>
     </w:p>
     <w:p>
@@ -3825,7 +3825,7 @@
           <w:shd w:fill="auto" w:val="clear"/>
           <w:vertAlign w:val="baseline"/>
         </w:rPr>
-        <w:t xml:space="preserve">and this:</w:t>
+        <w:t xml:space="preserve">e questo:</w:t>
       </w:r>
     </w:p>
     <w:p>
@@ -3988,7 +3988,7 @@
           <w:shd w:fill="auto" w:val="clear"/>
           <w:vertAlign w:val="baseline"/>
         </w:rPr>
-        <w:t xml:space="preserve">Are indistinguishable unless you name the ants ( A,B and C in the example)</w:t>
+        <w:t xml:space="preserve">Sono indistinguibili a meno che non dai nomi alle formiche (A, B e C nell'esempio)</w:t>
       </w:r>
     </w:p>
     <w:p>
@@ -4066,7 +4066,7 @@
           <w:shd w:fill="auto" w:val="clear"/>
           <w:vertAlign w:val="baseline"/>
         </w:rPr>
-        <w:t>BUT</w:t>
+        <w:t>MA</w:t>
       </w:r>
     </w:p>
     <w:p>
@@ -4144,7 +4144,7 @@
           <w:shd w:fill="auto" w:val="clear"/>
           <w:vertAlign w:val="baseline"/>
         </w:rPr>
-        <w:t xml:space="preserve">By just having a different way of stating the same problem, finding the solution is now easy:</w:t>
+        <w:t xml:space="preserve">Solo avendo un modo diverso di dichiarare lo stesso problema, trovare la soluzione è ora facile:</w:t>
       </w:r>
     </w:p>
     <w:p>
@@ -4222,7 +4222,7 @@
           <w:shd w:fill="auto" w:val="clear"/>
           <w:vertAlign w:val="baseline"/>
         </w:rPr>
-        <w:t xml:space="preserve">Each ant will walk straight until it falls from one edge. Meaning that every initial position of the ants (no matter how many ants) will last the most if one ant starts from an edge walking towards the other edge.</w:t>
+        <w:t xml:space="preserve">Ogni formica camminerà dritta fino a cadere da un bordo. A significare che ogni posizione iniziale della formica (non importa quante siano) durerà di più se una formica inizia da un bordo a camminare verso l'altro.</w:t>
       </w:r>
     </w:p>
     <w:p>
@@ -4300,7 +4300,7 @@
           <w:shd w:fill="auto" w:val="clear"/>
           <w:vertAlign w:val="baseline"/>
         </w:rPr>
-        <w:t xml:space="preserve">If you think about surpassing ants this means that the ant that starts the furthest away from the edge, is the last one to fall.</w:t>
+        <w:t xml:space="preserve">Se pensi alle formiche che sorpassano, significa che la formica che inizia da più lontana dal bordo, sarà l'ultima a cadere.</w:t>
       </w:r>
     </w:p>
     <w:p>
@@ -4378,7 +4378,7 @@
           <w:shd w:fill="auto" w:val="clear"/>
           <w:vertAlign w:val="baseline"/>
         </w:rPr>
-        <w:t xml:space="preserve">If you think about bouncing ants, you still don’t know which specific ant will be the last to fall, but if an ant starts from the edge you know that there exists an ant that will fall after 1 meter of walk.</w:t>
+        <w:t xml:space="preserve">Se pensi alle formiche rimbalzanti, non sai ancora quale formica nello specifico sarà l'ultima a cadere, ma se una inizia dal bordo, sai che ne esisterà una che cadrà dopo 1 metro di camminata.</w:t>
       </w:r>
     </w:p>
     <w:p>
@@ -4456,7 +4456,7 @@
           <w:shd w:fill="auto" w:val="clear"/>
           <w:vertAlign w:val="baseline"/>
         </w:rPr>
-        <w:t xml:space="preserve">So, it doesn’t matter how many ants are on the cliff or how they are positioned at the start, as long as one ant is starting from the edge facing the other edge.</w:t>
+        <w:t xml:space="preserve">Quindi, non importa quante formiche ci siano sulla scogliera o come siano posizionate all'inizio, finché una formica inizia dal bordo rivolta verso l'altro.</w:t>
       </w:r>
     </w:p>
     <w:p>

</xml_diff>